<commit_message>
fixed button and updated resumes
</commit_message>
<xml_diff>
--- a/portfolio-project/src/files/ResumeSimonXie.docx
+++ b/portfolio-project/src/files/ResumeSimonXie.docx
@@ -39,15 +39,7 @@
           <w:sz w:val="24"/>
           <w:szCs w:val="24"/>
         </w:rPr>
-        <w:t>3100 Northside Blvd</w:t>
-      </w:r>
-      <w:r>
-        <w:rPr>
-          <w:rFonts w:ascii="Times New Roman" w:hAnsi="Times New Roman" w:cs="Times New Roman"/>
-          <w:sz w:val="24"/>
-          <w:szCs w:val="24"/>
-        </w:rPr>
-        <w:t xml:space="preserve"> Apt 9-440</w:t>
+        <w:t>800 Cecil Dr Apt 14-220</w:t>
       </w:r>
       <w:r>
         <w:rPr>
@@ -81,15 +73,36 @@
           <w:sz w:val="24"/>
           <w:szCs w:val="24"/>
         </w:rPr>
-        <w:t xml:space="preserve"> sxie098@gmail.com</w:t>
-      </w:r>
-      <w:r>
-        <w:rPr>
-          <w:rFonts w:ascii="Times New Roman" w:hAnsi="Times New Roman" w:cs="Times New Roman"/>
-          <w:sz w:val="24"/>
-          <w:szCs w:val="24"/>
-        </w:rPr>
         <w:t xml:space="preserve"> </w:t>
+      </w:r>
+      <w:hyperlink r:id="rId4" w:history="1">
+        <w:r>
+          <w:rPr>
+            <w:rStyle w:val="Hyperlink"/>
+            <w:rFonts w:ascii="Times New Roman" w:hAnsi="Times New Roman" w:cs="Times New Roman"/>
+            <w:sz w:val="24"/>
+            <w:szCs w:val="24"/>
+          </w:rPr>
+          <w:t>sxie098@gmail.com</w:t>
+        </w:r>
+      </w:hyperlink>
+    </w:p>
+    <w:p>
+      <w:pPr>
+        <w:jc w:val="center"/>
+        <w:rPr>
+          <w:rFonts w:ascii="Times New Roman" w:hAnsi="Times New Roman" w:cs="Times New Roman"/>
+          <w:sz w:val="24"/>
+          <w:szCs w:val="24"/>
+        </w:rPr>
+      </w:pPr>
+      <w:r>
+        <w:rPr>
+          <w:rFonts w:ascii="Times New Roman" w:hAnsi="Times New Roman" w:cs="Times New Roman"/>
+          <w:sz w:val="24"/>
+          <w:szCs w:val="24"/>
+        </w:rPr>
+        <w:t>swaxie.github.io/portfolio-website/</w:t>
       </w:r>
     </w:p>
     <w:p>
@@ -200,6 +213,7 @@
         </w:rPr>
         <w:tab/>
       </w:r>
+      <w:proofErr w:type="gramStart"/>
       <w:r>
         <w:rPr>
           <w:rFonts w:ascii="Times New Roman" w:hAnsi="Times New Roman" w:cs="Times New Roman"/>
@@ -208,47 +222,56 @@
         </w:rPr>
         <w:t>Bachelor’s Degree in Computer Science</w:t>
       </w:r>
-    </w:p>
-    <w:p>
-      <w:pPr>
-        <w:rPr>
-          <w:rFonts w:ascii="Times New Roman" w:hAnsi="Times New Roman" w:cs="Times New Roman"/>
-          <w:sz w:val="24"/>
-          <w:szCs w:val="24"/>
-        </w:rPr>
-      </w:pPr>
-      <w:r>
-        <w:rPr>
-          <w:rFonts w:ascii="Times New Roman" w:hAnsi="Times New Roman" w:cs="Times New Roman"/>
-          <w:sz w:val="24"/>
-          <w:szCs w:val="24"/>
-        </w:rPr>
-        <w:tab/>
-      </w:r>
-      <w:r>
-        <w:rPr>
-          <w:rFonts w:ascii="Times New Roman" w:hAnsi="Times New Roman" w:cs="Times New Roman"/>
-          <w:sz w:val="24"/>
-          <w:szCs w:val="24"/>
-        </w:rPr>
-        <w:tab/>
-      </w:r>
-      <w:r>
-        <w:rPr>
-          <w:rFonts w:ascii="Times New Roman" w:hAnsi="Times New Roman" w:cs="Times New Roman"/>
-          <w:sz w:val="24"/>
-          <w:szCs w:val="24"/>
-        </w:rPr>
-        <w:tab/>
-        <w:t>GPA: 3.8</w:t>
-      </w:r>
-      <w:r>
-        <w:rPr>
-          <w:rFonts w:ascii="Times New Roman" w:hAnsi="Times New Roman" w:cs="Times New Roman"/>
-          <w:sz w:val="24"/>
-          <w:szCs w:val="24"/>
-        </w:rPr>
-        <w:t>67</w:t>
+      <w:proofErr w:type="gramEnd"/>
+    </w:p>
+    <w:p>
+      <w:pPr>
+        <w:rPr>
+          <w:rFonts w:ascii="Times New Roman" w:hAnsi="Times New Roman" w:cs="Times New Roman"/>
+          <w:sz w:val="24"/>
+          <w:szCs w:val="24"/>
+        </w:rPr>
+      </w:pPr>
+      <w:r>
+        <w:rPr>
+          <w:rFonts w:ascii="Times New Roman" w:hAnsi="Times New Roman" w:cs="Times New Roman"/>
+          <w:sz w:val="24"/>
+          <w:szCs w:val="24"/>
+        </w:rPr>
+        <w:tab/>
+      </w:r>
+      <w:r>
+        <w:rPr>
+          <w:rFonts w:ascii="Times New Roman" w:hAnsi="Times New Roman" w:cs="Times New Roman"/>
+          <w:sz w:val="24"/>
+          <w:szCs w:val="24"/>
+        </w:rPr>
+        <w:tab/>
+      </w:r>
+      <w:r>
+        <w:rPr>
+          <w:rFonts w:ascii="Times New Roman" w:hAnsi="Times New Roman" w:cs="Times New Roman"/>
+          <w:sz w:val="24"/>
+          <w:szCs w:val="24"/>
+        </w:rPr>
+        <w:tab/>
+        <w:t>GPA: 3.</w:t>
+      </w:r>
+      <w:r>
+        <w:rPr>
+          <w:rFonts w:ascii="Times New Roman" w:hAnsi="Times New Roman" w:cs="Times New Roman"/>
+          <w:sz w:val="24"/>
+          <w:szCs w:val="24"/>
+        </w:rPr>
+        <w:t>7</w:t>
+      </w:r>
+      <w:r>
+        <w:rPr>
+          <w:rFonts w:ascii="Times New Roman" w:hAnsi="Times New Roman" w:cs="Times New Roman"/>
+          <w:sz w:val="24"/>
+          <w:szCs w:val="24"/>
+        </w:rPr>
+        <w:t>17</w:t>
       </w:r>
     </w:p>
     <w:p>
@@ -276,7 +299,23 @@
           <w:sz w:val="24"/>
           <w:szCs w:val="24"/>
         </w:rPr>
-        <w:t>Data Structures and Algorithms, Computer Architecture,</w:t>
+        <w:t xml:space="preserve">Data Structures and Algorithms, </w:t>
+      </w:r>
+      <w:r>
+        <w:rPr>
+          <w:rFonts w:ascii="Times New Roman" w:hAnsi="Times New Roman" w:cs="Times New Roman"/>
+          <w:sz w:val="24"/>
+          <w:szCs w:val="24"/>
+        </w:rPr>
+        <w:t>Automata Theory</w:t>
+      </w:r>
+      <w:r>
+        <w:rPr>
+          <w:rFonts w:ascii="Times New Roman" w:hAnsi="Times New Roman" w:cs="Times New Roman"/>
+          <w:sz w:val="24"/>
+          <w:szCs w:val="24"/>
+        </w:rPr>
+        <w:t>,</w:t>
       </w:r>
       <w:r>
         <w:rPr>
@@ -316,7 +355,23 @@
           <w:sz w:val="24"/>
           <w:szCs w:val="24"/>
         </w:rPr>
-        <w:t xml:space="preserve">, Discrete Mathematics, </w:t>
+        <w:t xml:space="preserve">, </w:t>
+      </w:r>
+      <w:r>
+        <w:rPr>
+          <w:rFonts w:ascii="Times New Roman" w:hAnsi="Times New Roman" w:cs="Times New Roman"/>
+          <w:sz w:val="24"/>
+          <w:szCs w:val="24"/>
+        </w:rPr>
+        <w:t>Database Systems</w:t>
+      </w:r>
+      <w:r>
+        <w:rPr>
+          <w:rFonts w:ascii="Times New Roman" w:hAnsi="Times New Roman" w:cs="Times New Roman"/>
+          <w:sz w:val="24"/>
+          <w:szCs w:val="24"/>
+        </w:rPr>
+        <w:t xml:space="preserve">, </w:t>
       </w:r>
       <w:r>
         <w:rPr>
@@ -396,25 +451,39 @@
           <w:sz w:val="24"/>
           <w:szCs w:val="24"/>
         </w:rPr>
-        <w:t xml:space="preserve">       </w:t>
-      </w:r>
-      <w:r>
-        <w:rPr>
-          <w:rFonts w:ascii="Times New Roman" w:hAnsi="Times New Roman" w:cs="Times New Roman"/>
-          <w:sz w:val="24"/>
-          <w:szCs w:val="24"/>
-        </w:rPr>
-        <w:t>April 2022 - Now</w:t>
-      </w:r>
-      <w:r>
-        <w:rPr>
-          <w:rFonts w:ascii="Times New Roman" w:hAnsi="Times New Roman" w:cs="Times New Roman"/>
-          <w:b/>
-          <w:bCs/>
-          <w:sz w:val="24"/>
-          <w:szCs w:val="24"/>
-        </w:rPr>
-        <w:tab/>
+        <w:t xml:space="preserve"> </w:t>
+      </w:r>
+      <w:r>
+        <w:rPr>
+          <w:rFonts w:ascii="Times New Roman" w:hAnsi="Times New Roman" w:cs="Times New Roman"/>
+          <w:sz w:val="24"/>
+          <w:szCs w:val="24"/>
+        </w:rPr>
+        <w:t xml:space="preserve">April 2022 </w:t>
+      </w:r>
+      <w:r>
+        <w:rPr>
+          <w:rFonts w:ascii="Times New Roman" w:hAnsi="Times New Roman" w:cs="Times New Roman"/>
+          <w:sz w:val="24"/>
+          <w:szCs w:val="24"/>
+        </w:rPr>
+        <w:t>–</w:t>
+      </w:r>
+      <w:r>
+        <w:rPr>
+          <w:rFonts w:ascii="Times New Roman" w:hAnsi="Times New Roman" w:cs="Times New Roman"/>
+          <w:sz w:val="24"/>
+          <w:szCs w:val="24"/>
+        </w:rPr>
+        <w:t xml:space="preserve"> </w:t>
+      </w:r>
+      <w:r>
+        <w:rPr>
+          <w:rFonts w:ascii="Times New Roman" w:hAnsi="Times New Roman" w:cs="Times New Roman"/>
+          <w:sz w:val="24"/>
+          <w:szCs w:val="24"/>
+        </w:rPr>
+        <w:t>Dec 2022</w:t>
       </w:r>
     </w:p>
     <w:p>
@@ -441,7 +510,39 @@
           <w:sz w:val="24"/>
           <w:szCs w:val="24"/>
         </w:rPr>
-        <w:t>ended to the university housing residents’ questions and concerns in a professional</w:t>
+        <w:t>ended</w:t>
+      </w:r>
+      <w:r>
+        <w:rPr>
+          <w:rFonts w:ascii="Times New Roman" w:hAnsi="Times New Roman" w:cs="Times New Roman"/>
+          <w:sz w:val="24"/>
+          <w:szCs w:val="24"/>
+        </w:rPr>
+        <w:t xml:space="preserve"> </w:t>
+      </w:r>
+      <w:r>
+        <w:rPr>
+          <w:rFonts w:ascii="Times New Roman" w:hAnsi="Times New Roman" w:cs="Times New Roman"/>
+          <w:sz w:val="24"/>
+          <w:szCs w:val="24"/>
+        </w:rPr>
+        <w:t>to</w:t>
+      </w:r>
+      <w:r>
+        <w:rPr>
+          <w:rFonts w:ascii="Times New Roman" w:hAnsi="Times New Roman" w:cs="Times New Roman"/>
+          <w:sz w:val="24"/>
+          <w:szCs w:val="24"/>
+        </w:rPr>
+        <w:t xml:space="preserve"> </w:t>
+      </w:r>
+      <w:r>
+        <w:rPr>
+          <w:rFonts w:ascii="Times New Roman" w:hAnsi="Times New Roman" w:cs="Times New Roman"/>
+          <w:sz w:val="24"/>
+          <w:szCs w:val="24"/>
+        </w:rPr>
+        <w:t>university housing residents’ questions and concerns in a professional</w:t>
       </w:r>
       <w:r>
         <w:rPr>
@@ -465,7 +566,148 @@
           <w:sz w:val="24"/>
           <w:szCs w:val="24"/>
         </w:rPr>
-        <w:t>at the front desk, providing excellent customer service.</w:t>
+        <w:t>at</w:t>
+      </w:r>
+      <w:r>
+        <w:rPr>
+          <w:rFonts w:ascii="Times New Roman" w:hAnsi="Times New Roman" w:cs="Times New Roman"/>
+          <w:sz w:val="24"/>
+          <w:szCs w:val="24"/>
+        </w:rPr>
+        <w:t xml:space="preserve"> resident hall front desk.</w:t>
+      </w:r>
+    </w:p>
+    <w:p>
+      <w:pPr>
+        <w:ind w:left="2160"/>
+        <w:jc w:val="both"/>
+        <w:rPr>
+          <w:rFonts w:ascii="Times New Roman" w:hAnsi="Times New Roman" w:cs="Times New Roman"/>
+          <w:sz w:val="24"/>
+          <w:szCs w:val="24"/>
+        </w:rPr>
+      </w:pPr>
+      <w:proofErr w:type="spellStart"/>
+      <w:r>
+        <w:rPr>
+          <w:rFonts w:ascii="Times New Roman" w:hAnsi="Times New Roman" w:cs="Times New Roman"/>
+          <w:b/>
+          <w:bCs/>
+          <w:sz w:val="24"/>
+          <w:szCs w:val="24"/>
+        </w:rPr>
+        <w:t>ShareTea</w:t>
+      </w:r>
+      <w:proofErr w:type="spellEnd"/>
+      <w:r>
+        <w:rPr>
+          <w:rFonts w:ascii="Times New Roman" w:hAnsi="Times New Roman" w:cs="Times New Roman"/>
+          <w:b/>
+          <w:bCs/>
+          <w:sz w:val="24"/>
+          <w:szCs w:val="24"/>
+        </w:rPr>
+        <w:t xml:space="preserve"> Associate</w:t>
+      </w:r>
+      <w:r>
+        <w:rPr>
+          <w:rFonts w:ascii="Times New Roman" w:hAnsi="Times New Roman" w:cs="Times New Roman"/>
+          <w:b/>
+          <w:bCs/>
+          <w:sz w:val="24"/>
+          <w:szCs w:val="24"/>
+        </w:rPr>
+        <w:tab/>
+      </w:r>
+      <w:r>
+        <w:rPr>
+          <w:rFonts w:ascii="Times New Roman" w:hAnsi="Times New Roman" w:cs="Times New Roman"/>
+          <w:b/>
+          <w:bCs/>
+          <w:sz w:val="24"/>
+          <w:szCs w:val="24"/>
+        </w:rPr>
+        <w:tab/>
+        <w:t xml:space="preserve">                                      </w:t>
+      </w:r>
+      <w:r>
+        <w:rPr>
+          <w:rFonts w:ascii="Times New Roman" w:hAnsi="Times New Roman" w:cs="Times New Roman"/>
+          <w:sz w:val="24"/>
+          <w:szCs w:val="24"/>
+        </w:rPr>
+        <w:t>Feb 202</w:t>
+      </w:r>
+      <w:r>
+        <w:rPr>
+          <w:rFonts w:ascii="Times New Roman" w:hAnsi="Times New Roman" w:cs="Times New Roman"/>
+          <w:sz w:val="24"/>
+          <w:szCs w:val="24"/>
+        </w:rPr>
+        <w:t>3</w:t>
+      </w:r>
+      <w:r>
+        <w:rPr>
+          <w:rFonts w:ascii="Times New Roman" w:hAnsi="Times New Roman" w:cs="Times New Roman"/>
+          <w:sz w:val="24"/>
+          <w:szCs w:val="24"/>
+        </w:rPr>
+        <w:t xml:space="preserve"> – </w:t>
+      </w:r>
+      <w:r>
+        <w:rPr>
+          <w:rFonts w:ascii="Times New Roman" w:hAnsi="Times New Roman" w:cs="Times New Roman"/>
+          <w:sz w:val="24"/>
+          <w:szCs w:val="24"/>
+        </w:rPr>
+        <w:t>Nov 2023</w:t>
+      </w:r>
+    </w:p>
+    <w:p>
+      <w:pPr>
+        <w:ind w:left="2160"/>
+        <w:jc w:val="both"/>
+        <w:rPr>
+          <w:rFonts w:ascii="Times New Roman" w:hAnsi="Times New Roman" w:cs="Times New Roman"/>
+          <w:b/>
+          <w:bCs/>
+          <w:sz w:val="24"/>
+          <w:szCs w:val="24"/>
+        </w:rPr>
+      </w:pPr>
+      <w:r>
+        <w:rPr>
+          <w:rFonts w:ascii="Times New Roman" w:hAnsi="Times New Roman" w:cs="Times New Roman"/>
+          <w:sz w:val="24"/>
+          <w:szCs w:val="24"/>
+        </w:rPr>
+        <w:t>Cooperated with</w:t>
+      </w:r>
+      <w:r>
+        <w:rPr>
+          <w:rFonts w:ascii="Times New Roman" w:hAnsi="Times New Roman" w:cs="Times New Roman"/>
+          <w:sz w:val="24"/>
+          <w:szCs w:val="24"/>
+        </w:rPr>
+        <w:t xml:space="preserve"> a</w:t>
+      </w:r>
+      <w:r>
+        <w:rPr>
+          <w:rFonts w:ascii="Times New Roman" w:hAnsi="Times New Roman" w:cs="Times New Roman"/>
+          <w:sz w:val="24"/>
+          <w:szCs w:val="24"/>
+        </w:rPr>
+        <w:t xml:space="preserve"> team of 2 – 3 people to ensure smooth café operations.</w:t>
+      </w:r>
+      <w:r>
+        <w:rPr>
+          <w:rFonts w:ascii="Times New Roman" w:hAnsi="Times New Roman" w:cs="Times New Roman"/>
+          <w:b/>
+          <w:bCs/>
+          <w:sz w:val="24"/>
+          <w:szCs w:val="24"/>
+        </w:rPr>
+        <w:tab/>
       </w:r>
     </w:p>
     <w:p>
@@ -634,7 +876,7 @@
           <w:sz w:val="24"/>
           <w:szCs w:val="24"/>
         </w:rPr>
-        <w:t>Light Sound Game</w:t>
+        <w:t>Recipe Recommender</w:t>
       </w:r>
     </w:p>
     <w:p>
@@ -653,7 +895,15 @@
           <w:sz w:val="24"/>
           <w:szCs w:val="24"/>
         </w:rPr>
-        <w:t>Personal project game website using HTML, CSS, and JavaScript in which the user plays back a series of notes played by the application.</w:t>
+        <w:t xml:space="preserve">Personal project </w:t>
+      </w:r>
+      <w:r>
+        <w:rPr>
+          <w:rFonts w:ascii="Times New Roman" w:hAnsi="Times New Roman" w:cs="Times New Roman"/>
+          <w:sz w:val="24"/>
+          <w:szCs w:val="24"/>
+        </w:rPr>
+        <w:t>that takes in a list of ingredients and recommends recipes for the given ingredients.</w:t>
       </w:r>
     </w:p>
     <w:p>
@@ -888,7 +1138,7 @@
           <w:sz w:val="24"/>
           <w:szCs w:val="24"/>
         </w:rPr>
-        <w:t>CSS, JavaScript, React.js</w:t>
+        <w:t>CSS, JavaScript, React</w:t>
       </w:r>
     </w:p>
     <w:p>
@@ -937,65 +1187,6 @@
       <w:pPr>
         <w:rPr>
           <w:rFonts w:ascii="Times New Roman" w:hAnsi="Times New Roman" w:cs="Times New Roman"/>
-          <w:b/>
-          <w:bCs/>
-          <w:sz w:val="24"/>
-          <w:szCs w:val="24"/>
-        </w:rPr>
-      </w:pPr>
-      <w:r>
-        <w:rPr>
-          <w:rFonts w:ascii="Times New Roman" w:hAnsi="Times New Roman" w:cs="Times New Roman"/>
-          <w:b/>
-          <w:bCs/>
-          <w:sz w:val="24"/>
-          <w:szCs w:val="24"/>
-        </w:rPr>
-        <w:tab/>
-      </w:r>
-      <w:r>
-        <w:rPr>
-          <w:rFonts w:ascii="Times New Roman" w:hAnsi="Times New Roman" w:cs="Times New Roman"/>
-          <w:b/>
-          <w:bCs/>
-          <w:sz w:val="24"/>
-          <w:szCs w:val="24"/>
-        </w:rPr>
-        <w:tab/>
-      </w:r>
-      <w:r>
-        <w:rPr>
-          <w:rFonts w:ascii="Times New Roman" w:hAnsi="Times New Roman" w:cs="Times New Roman"/>
-          <w:b/>
-          <w:bCs/>
-          <w:sz w:val="24"/>
-          <w:szCs w:val="24"/>
-        </w:rPr>
-        <w:tab/>
-      </w:r>
-      <w:r>
-        <w:rPr>
-          <w:rFonts w:ascii="Times New Roman" w:hAnsi="Times New Roman" w:cs="Times New Roman"/>
-          <w:sz w:val="24"/>
-          <w:szCs w:val="24"/>
-        </w:rPr>
-        <w:t>Scholarship given out for outstanding academic achievements</w:t>
-      </w:r>
-      <w:r>
-        <w:rPr>
-          <w:rFonts w:ascii="Times New Roman" w:hAnsi="Times New Roman" w:cs="Times New Roman"/>
-          <w:b/>
-          <w:bCs/>
-          <w:sz w:val="24"/>
-          <w:szCs w:val="24"/>
-        </w:rPr>
-        <w:t xml:space="preserve"> </w:t>
-      </w:r>
-    </w:p>
-    <w:p>
-      <w:pPr>
-        <w:rPr>
-          <w:rFonts w:ascii="Times New Roman" w:hAnsi="Times New Roman" w:cs="Times New Roman"/>
           <w:sz w:val="24"/>
           <w:szCs w:val="24"/>
         </w:rPr>
@@ -1089,40 +1280,6 @@
           <w:szCs w:val="24"/>
         </w:rPr>
         <w:t>Fall 2020</w:t>
-      </w:r>
-    </w:p>
-    <w:p>
-      <w:pPr>
-        <w:ind w:left="2160"/>
-        <w:rPr>
-          <w:rFonts w:ascii="Times New Roman" w:hAnsi="Times New Roman" w:cs="Times New Roman"/>
-          <w:sz w:val="24"/>
-          <w:szCs w:val="24"/>
-        </w:rPr>
-      </w:pPr>
-      <w:r>
-        <w:rPr>
-          <w:rFonts w:ascii="Times New Roman" w:hAnsi="Times New Roman" w:cs="Times New Roman"/>
-          <w:sz w:val="24"/>
-          <w:szCs w:val="24"/>
-        </w:rPr>
-        <w:t xml:space="preserve">Achieved </w:t>
-      </w:r>
-      <w:r>
-        <w:rPr>
-          <w:rFonts w:ascii="Times New Roman" w:hAnsi="Times New Roman" w:cs="Times New Roman"/>
-          <w:sz w:val="24"/>
-          <w:szCs w:val="24"/>
-        </w:rPr>
-        <w:t>top 10% in academic scores in the Erik Jonsson School of Engineering and Computer Science</w:t>
-      </w:r>
-      <w:r>
-        <w:rPr>
-          <w:rFonts w:ascii="Times New Roman" w:hAnsi="Times New Roman" w:cs="Times New Roman"/>
-          <w:sz w:val="24"/>
-          <w:szCs w:val="24"/>
-        </w:rPr>
-        <w:t xml:space="preserve"> </w:t>
       </w:r>
     </w:p>
     <w:sectPr>

</xml_diff>